<commit_message>
minor testing view update
</commit_message>
<xml_diff>
--- a/app/assets/STAR_testing/STAR_Math_template.docx
+++ b/app/assets/STAR_testing/STAR_Math_template.docx
@@ -224,6 +224,8 @@
         </w:rPr>
         <w:t xml:space="preserve"> of how your child is doing in school.</w:t>
       </w:r>
+      <w:bookmarkStart w:id="0" w:name="_GoBack"/>
+      <w:bookmarkEnd w:id="0"/>
     </w:p>
     <w:p>
       <w:pPr>
@@ -252,15 +254,18 @@
         </w:rPr>
         <w:t xml:space="preserve">Scaled Score: </w:t>
       </w:r>
-      <w:r>
-        <w:rPr>
-          <w:rFonts w:asciiTheme="majorHAnsi" w:hAnsiTheme="majorHAnsi"/>
-          <w:b/>
-          <w:sz w:val="20"/>
-          <w:szCs w:val="20"/>
-        </w:rPr>
-        <w:t>209</w:t>
-      </w:r>
+      <w:proofErr w:type="spellStart"/>
+      <w:r>
+        <w:rPr>
+          <w:rFonts w:asciiTheme="majorHAnsi" w:hAnsiTheme="majorHAnsi"/>
+          <w:b/>
+          <w:sz w:val="20"/>
+          <w:szCs w:val="20"/>
+          <w:highlight w:val="yellow"/>
+        </w:rPr>
+        <w:t>latest_ss</w:t>
+      </w:r>
+      <w:proofErr w:type="spellEnd"/>
       <w:r>
         <w:rPr>
           <w:rFonts w:asciiTheme="majorHAnsi" w:hAnsiTheme="majorHAnsi"/>
@@ -1358,8 +1363,6 @@
         </w:rPr>
         <w:t xml:space="preserve"> Estimate the cost of food and practice sticking to a budget, using the scale to weigh produce, using coupons and getting discounts. </w:t>
       </w:r>
-      <w:bookmarkStart w:id="0" w:name="_GoBack"/>
-      <w:bookmarkEnd w:id="0"/>
     </w:p>
     <w:p>
       <w:pPr>
@@ -2448,8 +2451,8 @@
           <c:showPercent val="0"/>
           <c:showBubbleSize val="0"/>
         </c:dLbls>
-        <c:axId val="1795707152"/>
-        <c:axId val="1738920288"/>
+        <c:axId val="1814997392"/>
+        <c:axId val="1814557872"/>
       </c:areaChart>
       <c:barChart>
         <c:barDir val="col"/>
@@ -2692,11 +2695,11 @@
           <c:showBubbleSize val="0"/>
         </c:dLbls>
         <c:gapWidth val="150"/>
-        <c:axId val="1795707152"/>
-        <c:axId val="1738920288"/>
+        <c:axId val="1814997392"/>
+        <c:axId val="1814557872"/>
       </c:barChart>
       <c:catAx>
-        <c:axId val="1795707152"/>
+        <c:axId val="1814997392"/>
         <c:scaling>
           <c:orientation val="minMax"/>
         </c:scaling>
@@ -2724,7 +2727,7 @@
         <c:majorTickMark val="none"/>
         <c:minorTickMark val="none"/>
         <c:tickLblPos val="nextTo"/>
-        <c:crossAx val="1738920288"/>
+        <c:crossAx val="1814557872"/>
         <c:crosses val="autoZero"/>
         <c:auto val="1"/>
         <c:lblAlgn val="ctr"/>
@@ -2732,7 +2735,7 @@
         <c:noMultiLvlLbl val="0"/>
       </c:catAx>
       <c:valAx>
-        <c:axId val="1738920288"/>
+        <c:axId val="1814557872"/>
         <c:scaling>
           <c:orientation val="minMax"/>
           <c:max val="100.0"/>
@@ -2770,7 +2773,7 @@
         <c:majorTickMark val="out"/>
         <c:minorTickMark val="none"/>
         <c:tickLblPos val="nextTo"/>
-        <c:crossAx val="1795707152"/>
+        <c:crossAx val="1814997392"/>
         <c:crosses val="autoZero"/>
         <c:crossBetween val="between"/>
       </c:valAx>

</xml_diff>

<commit_message>
minor updates to testing reports
</commit_message>
<xml_diff>
--- a/app/assets/STAR_testing/STAR_Math_template.docx
+++ b/app/assets/STAR_testing/STAR_Math_template.docx
@@ -75,7 +75,7 @@
           <w:sz w:val="20"/>
           <w:szCs w:val="20"/>
         </w:rPr>
-        <w:t xml:space="preserve">Your child has just taken a STAR </w:t>
+        <w:t xml:space="preserve">Your child has taken a STAR </w:t>
       </w:r>
       <w:r>
         <w:rPr>
@@ -206,7 +206,7 @@
           <w:sz w:val="20"/>
           <w:szCs w:val="20"/>
         </w:rPr>
-        <w:t xml:space="preserve">This report summarizes your child's scores on the assessment. As with any assessment, many factors can affect your child's scores. It is important to understand that these scores provide only one </w:t>
+        <w:t xml:space="preserve">This report summarizes your child's scores. As with any assessment, many factors can affect your child's scores. It is important to understand that these scores provide only one </w:t>
       </w:r>
       <w:r>
         <w:rPr>
@@ -224,8 +224,6 @@
         </w:rPr>
         <w:t xml:space="preserve"> of how your child is doing in school.</w:t>
       </w:r>
-      <w:bookmarkStart w:id="0" w:name="_GoBack"/>
-      <w:bookmarkEnd w:id="0"/>
     </w:p>
     <w:p>
       <w:pPr>
@@ -1071,7 +1069,23 @@
           <w:sz w:val="20"/>
           <w:szCs w:val="20"/>
         </w:rPr>
-        <w:t>in each of the four domains; Numbers and Operations, Algebra, Me</w:t>
+        <w:t xml:space="preserve">in each of </w:t>
+      </w:r>
+      <w:r>
+        <w:rPr>
+          <w:rFonts w:asciiTheme="majorHAnsi" w:eastAsia="Times New Roman" w:hAnsiTheme="majorHAnsi" w:cs="Times New Roman"/>
+          <w:sz w:val="20"/>
+          <w:szCs w:val="20"/>
+        </w:rPr>
+        <w:t>the four domains:</w:t>
+      </w:r>
+      <w:r>
+        <w:rPr>
+          <w:rFonts w:asciiTheme="majorHAnsi" w:eastAsia="Times New Roman" w:hAnsiTheme="majorHAnsi" w:cs="Times New Roman"/>
+          <w:sz w:val="20"/>
+          <w:szCs w:val="20"/>
+        </w:rPr>
+        <w:t xml:space="preserve"> Numbers and Operations, Algebra, Me</w:t>
       </w:r>
       <w:r>
         <w:rPr>
@@ -1105,7 +1119,15 @@
           <w:sz w:val="20"/>
           <w:szCs w:val="20"/>
         </w:rPr>
-        <w:t xml:space="preserve">You are the first teacher to your child. To help </w:t>
+        <w:t>You are the first teacher for</w:t>
+      </w:r>
+      <w:r>
+        <w:rPr>
+          <w:rFonts w:asciiTheme="majorHAnsi" w:eastAsia="Times New Roman" w:hAnsiTheme="majorHAnsi" w:cs="Times New Roman"/>
+          <w:sz w:val="20"/>
+          <w:szCs w:val="20"/>
+        </w:rPr>
+        <w:t xml:space="preserve"> your child. To help </w:t>
       </w:r>
       <w:proofErr w:type="spellStart"/>
       <w:r>
@@ -1170,7 +1192,25 @@
           <w:sz w:val="20"/>
           <w:szCs w:val="20"/>
         </w:rPr>
-        <w:t xml:space="preserve"> mathematical skills try doing some of these activities at home. </w:t>
+        <w:t xml:space="preserve"> mathematical skills try doing s</w:t>
+      </w:r>
+      <w:r>
+        <w:rPr>
+          <w:rFonts w:asciiTheme="majorHAnsi" w:eastAsia="Times New Roman" w:hAnsiTheme="majorHAnsi" w:cs="Times New Roman"/>
+          <w:sz w:val="20"/>
+          <w:szCs w:val="20"/>
+        </w:rPr>
+        <w:t>ome of these activities at home:</w:t>
+      </w:r>
+      <w:bookmarkStart w:id="0" w:name="_GoBack"/>
+      <w:bookmarkEnd w:id="0"/>
+      <w:r>
+        <w:rPr>
+          <w:rFonts w:asciiTheme="majorHAnsi" w:eastAsia="Times New Roman" w:hAnsiTheme="majorHAnsi" w:cs="Times New Roman"/>
+          <w:sz w:val="20"/>
+          <w:szCs w:val="20"/>
+        </w:rPr>
+        <w:t xml:space="preserve"> </w:t>
       </w:r>
     </w:p>
     <w:p>
@@ -2451,8 +2491,8 @@
           <c:showPercent val="0"/>
           <c:showBubbleSize val="0"/>
         </c:dLbls>
-        <c:axId val="1814997392"/>
-        <c:axId val="1814557872"/>
+        <c:axId val="1623927936"/>
+        <c:axId val="1738938320"/>
       </c:areaChart>
       <c:barChart>
         <c:barDir val="col"/>
@@ -2695,11 +2735,11 @@
           <c:showBubbleSize val="0"/>
         </c:dLbls>
         <c:gapWidth val="150"/>
-        <c:axId val="1814997392"/>
-        <c:axId val="1814557872"/>
+        <c:axId val="1623927936"/>
+        <c:axId val="1738938320"/>
       </c:barChart>
       <c:catAx>
-        <c:axId val="1814997392"/>
+        <c:axId val="1623927936"/>
         <c:scaling>
           <c:orientation val="minMax"/>
         </c:scaling>
@@ -2727,7 +2767,7 @@
         <c:majorTickMark val="none"/>
         <c:minorTickMark val="none"/>
         <c:tickLblPos val="nextTo"/>
-        <c:crossAx val="1814557872"/>
+        <c:crossAx val="1738938320"/>
         <c:crosses val="autoZero"/>
         <c:auto val="1"/>
         <c:lblAlgn val="ctr"/>
@@ -2735,7 +2775,7 @@
         <c:noMultiLvlLbl val="0"/>
       </c:catAx>
       <c:valAx>
-        <c:axId val="1814557872"/>
+        <c:axId val="1738938320"/>
         <c:scaling>
           <c:orientation val="minMax"/>
           <c:max val="100.0"/>
@@ -2773,7 +2813,7 @@
         <c:majorTickMark val="out"/>
         <c:minorTickMark val="none"/>
         <c:tickLblPos val="nextTo"/>
-        <c:crossAx val="1814997392"/>
+        <c:crossAx val="1623927936"/>
         <c:crosses val="autoZero"/>
         <c:crossBetween val="between"/>
       </c:valAx>

</xml_diff>

<commit_message>
minor update on STAR reports
</commit_message>
<xml_diff>
--- a/app/assets/STAR_testing/STAR_Math_template.docx
+++ b/app/assets/STAR_testing/STAR_Math_template.docx
@@ -551,8 +551,10 @@
           <w:sz w:val="20"/>
           <w:szCs w:val="20"/>
         </w:rPr>
-        <w:t xml:space="preserve">. This is a </w:t>
-      </w:r>
+        <w:t xml:space="preserve">. This is </w:t>
+      </w:r>
+      <w:bookmarkStart w:id="0" w:name="_GoBack"/>
+      <w:bookmarkEnd w:id="0"/>
       <w:proofErr w:type="spellStart"/>
       <w:r>
         <w:rPr>
@@ -1202,8 +1204,6 @@
         </w:rPr>
         <w:t>ome of these activities at home:</w:t>
       </w:r>
-      <w:bookmarkStart w:id="0" w:name="_GoBack"/>
-      <w:bookmarkEnd w:id="0"/>
       <w:r>
         <w:rPr>
           <w:rFonts w:asciiTheme="majorHAnsi" w:eastAsia="Times New Roman" w:hAnsiTheme="majorHAnsi" w:cs="Times New Roman"/>
@@ -2491,8 +2491,8 @@
           <c:showPercent val="0"/>
           <c:showBubbleSize val="0"/>
         </c:dLbls>
-        <c:axId val="1623927936"/>
-        <c:axId val="1738938320"/>
+        <c:axId val="1800147168"/>
+        <c:axId val="1799973744"/>
       </c:areaChart>
       <c:barChart>
         <c:barDir val="col"/>
@@ -2735,11 +2735,11 @@
           <c:showBubbleSize val="0"/>
         </c:dLbls>
         <c:gapWidth val="150"/>
-        <c:axId val="1623927936"/>
-        <c:axId val="1738938320"/>
+        <c:axId val="1800147168"/>
+        <c:axId val="1799973744"/>
       </c:barChart>
       <c:catAx>
-        <c:axId val="1623927936"/>
+        <c:axId val="1800147168"/>
         <c:scaling>
           <c:orientation val="minMax"/>
         </c:scaling>
@@ -2767,7 +2767,7 @@
         <c:majorTickMark val="none"/>
         <c:minorTickMark val="none"/>
         <c:tickLblPos val="nextTo"/>
-        <c:crossAx val="1738938320"/>
+        <c:crossAx val="1799973744"/>
         <c:crosses val="autoZero"/>
         <c:auto val="1"/>
         <c:lblAlgn val="ctr"/>
@@ -2775,7 +2775,7 @@
         <c:noMultiLvlLbl val="0"/>
       </c:catAx>
       <c:valAx>
-        <c:axId val="1738938320"/>
+        <c:axId val="1799973744"/>
         <c:scaling>
           <c:orientation val="minMax"/>
           <c:max val="100.0"/>
@@ -2813,7 +2813,7 @@
         <c:majorTickMark val="out"/>
         <c:minorTickMark val="none"/>
         <c:tickLblPos val="nextTo"/>
-        <c:crossAx val="1623927936"/>
+        <c:crossAx val="1800147168"/>
         <c:crosses val="autoZero"/>
         <c:crossBetween val="between"/>
       </c:valAx>

</xml_diff>